<commit_message>
changed legend and map
</commit_message>
<xml_diff>
--- a/Research proposal group 6.docx
+++ b/Research proposal group 6.docx
@@ -603,87 +603,129 @@
           <w:ilvl w:val="0"/>
           <w:numId w:val="4"/>
         </w:numPr>
-      </w:pPr>
-      <w:r>
+        <w:rPr/>
+      </w:pPr>
+      <w:r>
+        <w:rPr/>
         <w:t xml:space="preserve">To </w:t>
       </w:r>
       <w:r>
+        <w:rPr/>
         <w:t>what</w:t>
       </w:r>
       <w:r>
+        <w:rPr/>
         <w:t xml:space="preserve"> ext</w:t>
       </w:r>
       <w:r>
+        <w:rPr/>
         <w:t xml:space="preserve">end </w:t>
       </w:r>
       <w:r>
+        <w:rPr/>
         <w:t>doe</w:t>
       </w:r>
       <w:r>
+        <w:rPr/>
         <w:t xml:space="preserve">s the </w:t>
       </w:r>
       <w:r>
+        <w:rPr/>
         <w:t>ca</w:t>
       </w:r>
       <w:r>
+        <w:rPr/>
         <w:t>pac</w:t>
       </w:r>
       <w:r>
+        <w:rPr/>
         <w:t>ity</w:t>
       </w:r>
       <w:r>
+        <w:rPr/>
         <w:t xml:space="preserve"> when </w:t>
       </w:r>
       <w:r>
+        <w:rPr/>
         <w:t xml:space="preserve">looking </w:t>
       </w:r>
       <w:r>
+        <w:rPr/>
         <w:t>a</w:t>
       </w:r>
       <w:r>
+        <w:rPr/>
         <w:t xml:space="preserve">t </w:t>
       </w:r>
       <w:r>
+        <w:rPr/>
         <w:t>trai</w:t>
       </w:r>
       <w:r>
+        <w:rPr/>
         <w:t>n</w:t>
       </w:r>
       <w:r>
+        <w:rPr/>
         <w:t xml:space="preserve"> types</w:t>
       </w:r>
       <w:r>
+        <w:rPr/>
         <w:t xml:space="preserve">, </w:t>
       </w:r>
       <w:r>
+        <w:rPr/>
         <w:t>i.</w:t>
       </w:r>
       <w:r>
+        <w:rPr/>
         <w:t>e</w:t>
       </w:r>
       <w:r>
+        <w:rPr/>
         <w:t>. Spr</w:t>
       </w:r>
       <w:r>
+        <w:rPr/>
         <w:t>inter v</w:t>
       </w:r>
       <w:r>
+        <w:rPr/>
         <w:t>s. Int</w:t>
       </w:r>
       <w:r>
+        <w:rPr/>
         <w:t>ercity</w:t>
       </w:r>
       <w:r>
+        <w:rPr/>
         <w:t xml:space="preserve"> tr</w:t>
       </w:r>
       <w:r>
+        <w:rPr/>
         <w:t>ai</w:t>
       </w:r>
       <w:r>
+        <w:rPr/>
         <w:t>ns</w:t>
       </w:r>
       <w:r>
+        <w:rPr/>
         <w:t>?</w:t>
+      </w:r>
+    </w:p>
+    <w:p>
+      <w:pPr>
+        <w:pStyle w:val="ListParagraph"/>
+        <w:numPr>
+          <w:ilvl w:val="0"/>
+          <w:numId w:val="4"/>
+        </w:numPr>
+        <w:rPr/>
+      </w:pPr>
+      <w:r>
+        <w:rPr/>
+        <w:t>Per vervoerder</w:t>
       </w:r>
     </w:p>
     <w:p>

</xml_diff>